<commit_message>
update Certificate (remove date)
</commit_message>
<xml_diff>
--- a/beginner/CertificateOfParticipation_ILC.docx
+++ b/beginner/CertificateOfParticipation_ILC.docx
@@ -155,19 +155,8 @@
           <w:color w:val="4F81BD"/>
           <w:sz w:val="56"/>
         </w:rPr>
-        <w:t xml:space="preserve">Introduction to the Linux </w:t>
+        <w:t>Introduction to the Linux Commandline</w:t>
       </w:r>
-      <w:proofErr w:type="spellStart"/>
-      <w:r>
-        <w:rPr>
-          <w:rFonts w:ascii="Calibri" w:hAnsi="Calibri"/>
-          <w:b/>
-          <w:color w:val="4F81BD"/>
-          <w:sz w:val="56"/>
-        </w:rPr>
-        <w:t>Commandline</w:t>
-      </w:r>
-      <w:proofErr w:type="spellEnd"/>
     </w:p>
     <w:p/>
     <w:p/>
@@ -311,13 +300,7 @@
         <w:tab/>
       </w:r>
       <w:r>
-        <w:t>April</w:t>
-      </w:r>
-      <w:r>
-        <w:t xml:space="preserve"> </w:t>
-      </w:r>
-      <w:r>
-        <w:t>2013</w:t>
+        <w:t>__________________</w:t>
       </w:r>
       <w:r>
         <w:t>, EMBL Heidelberg</w:t>
@@ -339,34 +322,14 @@
       </w:r>
       <w:r>
         <w:tab/>
-      </w:r>
-      <w:proofErr w:type="spellStart"/>
-      <w:r>
-        <w:t>Holger</w:t>
-      </w:r>
-      <w:proofErr w:type="spellEnd"/>
-      <w:r>
-        <w:t xml:space="preserve"> </w:t>
-      </w:r>
-      <w:proofErr w:type="spellStart"/>
-      <w:r>
-        <w:t>Dinkel</w:t>
-      </w:r>
-      <w:proofErr w:type="spellEnd"/>
-      <w:r>
-        <w:t xml:space="preserve">, </w:t>
+        <w:t xml:space="preserve">Holger Dinkel, </w:t>
       </w:r>
       <w:r>
         <w:t>Frank Thommen</w:t>
       </w:r>
       <w:r>
-        <w:t xml:space="preserve"> &amp; Thomas </w:t>
+        <w:t xml:space="preserve"> &amp; Thomas Zichner</w:t>
       </w:r>
-      <w:proofErr w:type="spellStart"/>
-      <w:r>
-        <w:t>Zichner</w:t>
-      </w:r>
-      <w:proofErr w:type="spellEnd"/>
       <w:r>
         <w:br/>
         <w:t xml:space="preserve">Structural and Computational Biology </w:t>
@@ -463,19 +426,11 @@
       </w:rPr>
       <w:t xml:space="preserve">Advanced Linux </w:t>
     </w:r>
-    <w:proofErr w:type="spellStart"/>
     <w:r>
       <w:rPr>
         <w:i/>
       </w:rPr>
-      <w:t>Commandline</w:t>
-    </w:r>
-    <w:proofErr w:type="spellEnd"/>
-    <w:r>
-      <w:rPr>
-        <w:i/>
-      </w:rPr>
-      <w:t xml:space="preserve"> and Basic Scripting</w:t>
+      <w:t>Commandline and Basic Scripting</w:t>
     </w:r>
     <w:r>
       <w:rPr>
@@ -3090,7 +3045,7 @@
 </file>
 
 <file path=customXml/itemProps1.xml><?xml version="1.0" encoding="utf-8"?>
-<ds:datastoreItem xmlns:ds="http://schemas.openxmlformats.org/officeDocument/2006/customXml" ds:itemID="{ADC82407-331B-3142-8526-E09A8D735370}">
+<ds:datastoreItem xmlns:ds="http://schemas.openxmlformats.org/officeDocument/2006/customXml" ds:itemID="{98CA02EA-9AAA-4F42-A1B2-807773E2C6E7}">
   <ds:schemaRefs>
     <ds:schemaRef ds:uri="http://schemas.openxmlformats.org/officeDocument/2006/bibliography"/>
   </ds:schemaRefs>

</xml_diff>